<commit_message>
Removed Grey Box Diagrams from Use Case Document
I'll bring the printed version in on Wednesday evening
</commit_message>
<xml_diff>
--- a/FINAL DELIVERABLES/AllUseCases.docx
+++ b/FINAL DELIVERABLES/AllUseCases.docx
@@ -166,8 +166,6 @@
         </w:rPr>
         <w:t>April</w:t>
       </w:r>
-      <w:bookmarkStart w:id="0" w:name="_GoBack"/>
-      <w:bookmarkEnd w:id="0"/>
       <w:r>
         <w:rPr>
           <w:rFonts w:cs="Calibri"/>
@@ -597,12 +595,12 @@
       <w:pPr>
         <w:pStyle w:val="Heading1"/>
       </w:pPr>
-      <w:bookmarkStart w:id="1" w:name="_Toc417337112"/>
+      <w:bookmarkStart w:id="0" w:name="_Toc417423691"/>
       <w:r>
         <w:lastRenderedPageBreak/>
         <w:t>Change Log</w:t>
       </w:r>
-      <w:bookmarkEnd w:id="1"/>
+      <w:bookmarkEnd w:id="0"/>
     </w:p>
     <w:p/>
     <w:tbl>
@@ -898,7 +896,7 @@
           <w:r>
             <w:fldChar w:fldCharType="separate"/>
           </w:r>
-          <w:hyperlink w:anchor="_Toc417337112" w:history="1">
+          <w:hyperlink w:anchor="_Toc417423691" w:history="1">
             <w:r>
               <w:rPr>
                 <w:rStyle w:val="Hyperlink"/>
@@ -925,7 +923,7 @@
                 <w:noProof/>
                 <w:webHidden/>
               </w:rPr>
-              <w:instrText xml:space="preserve"> PAGEREF _Toc417337112 \h </w:instrText>
+              <w:instrText xml:space="preserve"> PAGEREF _Toc417423691 \h </w:instrText>
             </w:r>
             <w:r>
               <w:rPr>
@@ -967,7 +965,7 @@
               <w:noProof/>
             </w:rPr>
           </w:pPr>
-          <w:hyperlink w:anchor="_Toc417337113" w:history="1">
+          <w:hyperlink w:anchor="_Toc417423692" w:history="1">
             <w:r>
               <w:rPr>
                 <w:rStyle w:val="Hyperlink"/>
@@ -994,7 +992,7 @@
                 <w:noProof/>
                 <w:webHidden/>
               </w:rPr>
-              <w:instrText xml:space="preserve"> PAGEREF _Toc417337113 \h </w:instrText>
+              <w:instrText xml:space="preserve"> PAGEREF _Toc417423692 \h </w:instrText>
             </w:r>
             <w:r>
               <w:rPr>
@@ -1036,7 +1034,7 @@
               <w:noProof/>
             </w:rPr>
           </w:pPr>
-          <w:hyperlink w:anchor="_Toc417337114" w:history="1">
+          <w:hyperlink w:anchor="_Toc417423693" w:history="1">
             <w:r>
               <w:rPr>
                 <w:rStyle w:val="Hyperlink"/>
@@ -1063,7 +1061,7 @@
                 <w:noProof/>
                 <w:webHidden/>
               </w:rPr>
-              <w:instrText xml:space="preserve"> PAGEREF _Toc417337114 \h </w:instrText>
+              <w:instrText xml:space="preserve"> PAGEREF _Toc417423693 \h </w:instrText>
             </w:r>
             <w:r>
               <w:rPr>
@@ -1105,7 +1103,7 @@
               <w:noProof/>
             </w:rPr>
           </w:pPr>
-          <w:hyperlink w:anchor="_Toc417337115" w:history="1">
+          <w:hyperlink w:anchor="_Toc417423694" w:history="1">
             <w:r>
               <w:rPr>
                 <w:rStyle w:val="Hyperlink"/>
@@ -1132,7 +1130,7 @@
                 <w:noProof/>
                 <w:webHidden/>
               </w:rPr>
-              <w:instrText xml:space="preserve"> PAGEREF _Toc417337115 \h </w:instrText>
+              <w:instrText xml:space="preserve"> PAGEREF _Toc417423694 \h </w:instrText>
             </w:r>
             <w:r>
               <w:rPr>
@@ -1174,7 +1172,7 @@
               <w:noProof/>
             </w:rPr>
           </w:pPr>
-          <w:hyperlink w:anchor="_Toc417337116" w:history="1">
+          <w:hyperlink w:anchor="_Toc417423695" w:history="1">
             <w:r>
               <w:rPr>
                 <w:rStyle w:val="Hyperlink"/>
@@ -1201,7 +1199,7 @@
                 <w:noProof/>
                 <w:webHidden/>
               </w:rPr>
-              <w:instrText xml:space="preserve"> PAGEREF _Toc417337116 \h </w:instrText>
+              <w:instrText xml:space="preserve"> PAGEREF _Toc417423695 \h </w:instrText>
             </w:r>
             <w:r>
               <w:rPr>
@@ -1243,7 +1241,7 @@
               <w:noProof/>
             </w:rPr>
           </w:pPr>
-          <w:hyperlink w:anchor="_Toc417337117" w:history="1">
+          <w:hyperlink w:anchor="_Toc417423696" w:history="1">
             <w:r>
               <w:rPr>
                 <w:rStyle w:val="Hyperlink"/>
@@ -1270,7 +1268,7 @@
                 <w:noProof/>
                 <w:webHidden/>
               </w:rPr>
-              <w:instrText xml:space="preserve"> PAGEREF _Toc417337117 \h </w:instrText>
+              <w:instrText xml:space="preserve"> PAGEREF _Toc417423696 \h </w:instrText>
             </w:r>
             <w:r>
               <w:rPr>
@@ -1312,7 +1310,7 @@
               <w:noProof/>
             </w:rPr>
           </w:pPr>
-          <w:hyperlink w:anchor="_Toc417337118" w:history="1">
+          <w:hyperlink w:anchor="_Toc417423697" w:history="1">
             <w:r>
               <w:rPr>
                 <w:rStyle w:val="Hyperlink"/>
@@ -1339,7 +1337,7 @@
                 <w:noProof/>
                 <w:webHidden/>
               </w:rPr>
-              <w:instrText xml:space="preserve"> PAGEREF _Toc417337118 \h </w:instrText>
+              <w:instrText xml:space="preserve"> PAGEREF _Toc417423697 \h </w:instrText>
             </w:r>
             <w:r>
               <w:rPr>
@@ -1381,7 +1379,7 @@
               <w:noProof/>
             </w:rPr>
           </w:pPr>
-          <w:hyperlink w:anchor="_Toc417337119" w:history="1">
+          <w:hyperlink w:anchor="_Toc417423698" w:history="1">
             <w:r>
               <w:rPr>
                 <w:rStyle w:val="Hyperlink"/>
@@ -1408,7 +1406,7 @@
                 <w:noProof/>
                 <w:webHidden/>
               </w:rPr>
-              <w:instrText xml:space="preserve"> PAGEREF _Toc417337119 \h </w:instrText>
+              <w:instrText xml:space="preserve"> PAGEREF _Toc417423698 \h </w:instrText>
             </w:r>
             <w:r>
               <w:rPr>
@@ -1450,7 +1448,7 @@
               <w:noProof/>
             </w:rPr>
           </w:pPr>
-          <w:hyperlink w:anchor="_Toc417337120" w:history="1">
+          <w:hyperlink w:anchor="_Toc417423699" w:history="1">
             <w:r>
               <w:rPr>
                 <w:rStyle w:val="Hyperlink"/>
@@ -1477,7 +1475,7 @@
                 <w:noProof/>
                 <w:webHidden/>
               </w:rPr>
-              <w:instrText xml:space="preserve"> PAGEREF _Toc417337120 \h </w:instrText>
+              <w:instrText xml:space="preserve"> PAGEREF _Toc417423699 \h </w:instrText>
             </w:r>
             <w:r>
               <w:rPr>
@@ -1519,7 +1517,7 @@
               <w:noProof/>
             </w:rPr>
           </w:pPr>
-          <w:hyperlink w:anchor="_Toc417337121" w:history="1">
+          <w:hyperlink w:anchor="_Toc417423700" w:history="1">
             <w:r>
               <w:rPr>
                 <w:rStyle w:val="Hyperlink"/>
@@ -1546,7 +1544,7 @@
                 <w:noProof/>
                 <w:webHidden/>
               </w:rPr>
-              <w:instrText xml:space="preserve"> PAGEREF _Toc417337121 \h </w:instrText>
+              <w:instrText xml:space="preserve"> PAGEREF _Toc417423700 \h </w:instrText>
             </w:r>
             <w:r>
               <w:rPr>
@@ -1567,75 +1565,6 @@
                 <w:webHidden/>
               </w:rPr>
               <w:t>13</w:t>
-            </w:r>
-            <w:r>
-              <w:rPr>
-                <w:noProof/>
-                <w:webHidden/>
-              </w:rPr>
-              <w:fldChar w:fldCharType="end"/>
-            </w:r>
-          </w:hyperlink>
-        </w:p>
-        <w:p>
-          <w:pPr>
-            <w:pStyle w:val="TOC1"/>
-            <w:tabs>
-              <w:tab w:val="right" w:leader="dot" w:pos="9566"/>
-            </w:tabs>
-            <w:rPr>
-              <w:rFonts w:eastAsiaTheme="minorEastAsia"/>
-              <w:noProof/>
-            </w:rPr>
-          </w:pPr>
-          <w:hyperlink w:anchor="_Toc417337122" w:history="1">
-            <w:r>
-              <w:rPr>
-                <w:rStyle w:val="Hyperlink"/>
-                <w:noProof/>
-              </w:rPr>
-              <w:t>Black box diagrams</w:t>
-            </w:r>
-            <w:r>
-              <w:rPr>
-                <w:noProof/>
-                <w:webHidden/>
-              </w:rPr>
-              <w:tab/>
-            </w:r>
-            <w:r>
-              <w:rPr>
-                <w:noProof/>
-                <w:webHidden/>
-              </w:rPr>
-              <w:fldChar w:fldCharType="begin"/>
-            </w:r>
-            <w:r>
-              <w:rPr>
-                <w:noProof/>
-                <w:webHidden/>
-              </w:rPr>
-              <w:instrText xml:space="preserve"> PAGEREF _Toc417337122 \h </w:instrText>
-            </w:r>
-            <w:r>
-              <w:rPr>
-                <w:noProof/>
-                <w:webHidden/>
-              </w:rPr>
-            </w:r>
-            <w:r>
-              <w:rPr>
-                <w:noProof/>
-                <w:webHidden/>
-              </w:rPr>
-              <w:fldChar w:fldCharType="separate"/>
-            </w:r>
-            <w:r>
-              <w:rPr>
-                <w:noProof/>
-                <w:webHidden/>
-              </w:rPr>
-              <w:t>14</w:t>
             </w:r>
             <w:r>
               <w:rPr>
@@ -1667,6 +1596,8 @@
           <w:sz w:val="48"/>
         </w:rPr>
       </w:pPr>
+      <w:bookmarkStart w:id="1" w:name="_GoBack"/>
+      <w:bookmarkEnd w:id="1"/>
     </w:p>
     <w:p>
       <w:pPr>
@@ -1707,7 +1638,7 @@
           <w:sz w:val="48"/>
         </w:rPr>
       </w:pPr>
-      <w:bookmarkStart w:id="2" w:name="_Toc417337113"/>
+      <w:bookmarkStart w:id="2" w:name="_Toc417423692"/>
       <w:r>
         <w:rPr>
           <w:color w:val="5B9BD5" w:themeColor="accent1"/>
@@ -1806,7 +1737,7 @@
               <w:pStyle w:val="Heading1"/>
               <w:outlineLvl w:val="0"/>
             </w:pPr>
-            <w:bookmarkStart w:id="3" w:name="_Toc417337114"/>
+            <w:bookmarkStart w:id="3" w:name="_Toc417423693"/>
             <w:r>
               <w:lastRenderedPageBreak/>
               <w:t>Use Case: Maintain Administrative Information</w:t>
@@ -2097,7 +2028,7 @@
               <w:pStyle w:val="Heading1"/>
               <w:outlineLvl w:val="0"/>
             </w:pPr>
-            <w:bookmarkStart w:id="5" w:name="_Toc417337115"/>
+            <w:bookmarkStart w:id="5" w:name="_Toc417423694"/>
             <w:r>
               <w:lastRenderedPageBreak/>
               <w:t>Use Case: First Run Experience</w:t>
@@ -2416,7 +2347,7 @@
               <w:pStyle w:val="Heading1"/>
               <w:outlineLvl w:val="0"/>
             </w:pPr>
-            <w:bookmarkStart w:id="7" w:name="_Toc417337116"/>
+            <w:bookmarkStart w:id="7" w:name="_Toc417423695"/>
             <w:r>
               <w:lastRenderedPageBreak/>
               <w:t>Use Case: Download Appointment</w:t>
@@ -2962,7 +2893,7 @@
               <w:pStyle w:val="Heading1"/>
               <w:outlineLvl w:val="0"/>
             </w:pPr>
-            <w:bookmarkStart w:id="9" w:name="_Toc417337117"/>
+            <w:bookmarkStart w:id="9" w:name="_Toc417423696"/>
             <w:r>
               <w:lastRenderedPageBreak/>
               <w:t>Use Case: Get Directions to Facility</w:t>
@@ -3471,7 +3402,7 @@
               <w:pStyle w:val="Heading1"/>
               <w:outlineLvl w:val="0"/>
             </w:pPr>
-            <w:bookmarkStart w:id="11" w:name="_Toc417337118"/>
+            <w:bookmarkStart w:id="11" w:name="_Toc417423697"/>
             <w:r>
               <w:lastRenderedPageBreak/>
               <w:t>Use Case: Verify Appointment Status</w:t>
@@ -3880,7 +3811,7 @@
               <w:pStyle w:val="Heading1"/>
               <w:outlineLvl w:val="0"/>
             </w:pPr>
-            <w:bookmarkStart w:id="13" w:name="_Toc417337119"/>
+            <w:bookmarkStart w:id="13" w:name="_Toc417423698"/>
             <w:r>
               <w:lastRenderedPageBreak/>
               <w:t>Use Case: Check-in at VA Facility</w:t>
@@ -4449,7 +4380,7 @@
               <w:pStyle w:val="Heading1"/>
               <w:outlineLvl w:val="0"/>
             </w:pPr>
-            <w:bookmarkStart w:id="15" w:name="_Toc417337120"/>
+            <w:bookmarkStart w:id="15" w:name="_Toc417423699"/>
             <w:r>
               <w:lastRenderedPageBreak/>
               <w:t>Use Case: Transfer to Phone Calendar</w:t>
@@ -4922,7 +4853,7 @@
               <w:pStyle w:val="Heading1"/>
               <w:outlineLvl w:val="0"/>
             </w:pPr>
-            <w:bookmarkStart w:id="17" w:name="_Toc417337121"/>
+            <w:bookmarkStart w:id="17" w:name="_Toc417423700"/>
             <w:r>
               <w:lastRenderedPageBreak/>
               <w:t>Use Case: Authenticate User</w:t>
@@ -5307,435 +5238,8 @@
     <w:p/>
     <w:p/>
     <w:p/>
-    <w:p>
-      <w:pPr>
-        <w:pStyle w:val="Heading1"/>
-      </w:pPr>
-      <w:bookmarkStart w:id="19" w:name="_Toc417337122"/>
-      <w:r>
-        <w:lastRenderedPageBreak/>
-        <w:t>Black box diagrams</w:t>
-      </w:r>
-      <w:bookmarkEnd w:id="19"/>
-    </w:p>
-    <w:p>
-      <w:pPr>
-        <w:jc w:val="center"/>
-      </w:pPr>
-      <w:r>
-        <w:rPr>
-          <w:noProof/>
-        </w:rPr>
-        <w:drawing>
-          <wp:inline distT="0" distB="0" distL="0" distR="0">
-            <wp:extent cx="4710009" cy="7831731"/>
-            <wp:effectExtent l="0" t="0" r="0" b="0"/>
-            <wp:docPr id="13" name="Picture 13"/>
-            <wp:cNvGraphicFramePr>
-              <a:graphicFrameLocks xmlns:a="http://schemas.openxmlformats.org/drawingml/2006/main" noChangeAspect="1"/>
-            </wp:cNvGraphicFramePr>
-            <a:graphic xmlns:a="http://schemas.openxmlformats.org/drawingml/2006/main">
-              <a:graphicData uri="http://schemas.openxmlformats.org/drawingml/2006/picture">
-                <pic:pic xmlns:pic="http://schemas.openxmlformats.org/drawingml/2006/picture">
-                  <pic:nvPicPr>
-                    <pic:cNvPr id="0" name="Picture 4"/>
-                    <pic:cNvPicPr>
-                      <a:picLocks noChangeAspect="1" noChangeArrowheads="1"/>
-                    </pic:cNvPicPr>
-                  </pic:nvPicPr>
-                  <pic:blipFill>
-                    <a:blip r:embed="rId10">
-                      <a:extLst>
-                        <a:ext uri="{28A0092B-C50C-407E-A947-70E740481C1C}">
-                          <a14:useLocalDpi xmlns:a14="http://schemas.microsoft.com/office/drawing/2010/main" val="0"/>
-                        </a:ext>
-                      </a:extLst>
-                    </a:blip>
-                    <a:srcRect/>
-                    <a:stretch>
-                      <a:fillRect/>
-                    </a:stretch>
-                  </pic:blipFill>
-                  <pic:spPr bwMode="auto">
-                    <a:xfrm>
-                      <a:off x="0" y="0"/>
-                      <a:ext cx="4712212" cy="7835394"/>
-                    </a:xfrm>
-                    <a:prstGeom prst="rect">
-                      <a:avLst/>
-                    </a:prstGeom>
-                    <a:noFill/>
-                    <a:ln>
-                      <a:noFill/>
-                    </a:ln>
-                  </pic:spPr>
-                </pic:pic>
-              </a:graphicData>
-            </a:graphic>
-          </wp:inline>
-        </w:drawing>
-      </w:r>
-    </w:p>
-    <w:p/>
-    <w:p>
-      <w:pPr>
-        <w:jc w:val="center"/>
-      </w:pPr>
-      <w:r>
-        <w:rPr>
-          <w:noProof/>
-        </w:rPr>
-        <w:drawing>
-          <wp:inline distT="0" distB="0" distL="0" distR="0">
-            <wp:extent cx="6080760" cy="6898031"/>
-            <wp:effectExtent l="0" t="0" r="0" b="0"/>
-            <wp:docPr id="14" name="Picture 14"/>
-            <wp:cNvGraphicFramePr>
-              <a:graphicFrameLocks xmlns:a="http://schemas.openxmlformats.org/drawingml/2006/main" noChangeAspect="1"/>
-            </wp:cNvGraphicFramePr>
-            <a:graphic xmlns:a="http://schemas.openxmlformats.org/drawingml/2006/main">
-              <a:graphicData uri="http://schemas.openxmlformats.org/drawingml/2006/picture">
-                <pic:pic xmlns:pic="http://schemas.openxmlformats.org/drawingml/2006/picture">
-                  <pic:nvPicPr>
-                    <pic:cNvPr id="0" name="Picture 5"/>
-                    <pic:cNvPicPr>
-                      <a:picLocks noChangeAspect="1" noChangeArrowheads="1"/>
-                    </pic:cNvPicPr>
-                  </pic:nvPicPr>
-                  <pic:blipFill>
-                    <a:blip r:embed="rId11">
-                      <a:extLst>
-                        <a:ext uri="{28A0092B-C50C-407E-A947-70E740481C1C}">
-                          <a14:useLocalDpi xmlns:a14="http://schemas.microsoft.com/office/drawing/2010/main" val="0"/>
-                        </a:ext>
-                      </a:extLst>
-                    </a:blip>
-                    <a:srcRect/>
-                    <a:stretch>
-                      <a:fillRect/>
-                    </a:stretch>
-                  </pic:blipFill>
-                  <pic:spPr bwMode="auto">
-                    <a:xfrm>
-                      <a:off x="0" y="0"/>
-                      <a:ext cx="6080760" cy="6898031"/>
-                    </a:xfrm>
-                    <a:prstGeom prst="rect">
-                      <a:avLst/>
-                    </a:prstGeom>
-                    <a:noFill/>
-                    <a:ln>
-                      <a:noFill/>
-                    </a:ln>
-                  </pic:spPr>
-                </pic:pic>
-              </a:graphicData>
-            </a:graphic>
-          </wp:inline>
-        </w:drawing>
-      </w:r>
-    </w:p>
-    <w:p/>
-    <w:p>
-      <w:pPr>
-        <w:jc w:val="center"/>
-      </w:pPr>
-      <w:r>
-        <w:rPr>
-          <w:noProof/>
-        </w:rPr>
-        <w:lastRenderedPageBreak/>
-        <w:drawing>
-          <wp:inline distT="0" distB="0" distL="0" distR="0">
-            <wp:extent cx="5626100" cy="8047990"/>
-            <wp:effectExtent l="0" t="0" r="0" b="0"/>
-            <wp:docPr id="15" name="Picture 15"/>
-            <wp:cNvGraphicFramePr>
-              <a:graphicFrameLocks xmlns:a="http://schemas.openxmlformats.org/drawingml/2006/main" noChangeAspect="1"/>
-            </wp:cNvGraphicFramePr>
-            <a:graphic xmlns:a="http://schemas.openxmlformats.org/drawingml/2006/main">
-              <a:graphicData uri="http://schemas.openxmlformats.org/drawingml/2006/picture">
-                <pic:pic xmlns:pic="http://schemas.openxmlformats.org/drawingml/2006/picture">
-                  <pic:nvPicPr>
-                    <pic:cNvPr id="0" name="Picture 6"/>
-                    <pic:cNvPicPr>
-                      <a:picLocks noChangeAspect="1" noChangeArrowheads="1"/>
-                    </pic:cNvPicPr>
-                  </pic:nvPicPr>
-                  <pic:blipFill>
-                    <a:blip r:embed="rId12">
-                      <a:extLst>
-                        <a:ext uri="{28A0092B-C50C-407E-A947-70E740481C1C}">
-                          <a14:useLocalDpi xmlns:a14="http://schemas.microsoft.com/office/drawing/2010/main" val="0"/>
-                        </a:ext>
-                      </a:extLst>
-                    </a:blip>
-                    <a:srcRect/>
-                    <a:stretch>
-                      <a:fillRect/>
-                    </a:stretch>
-                  </pic:blipFill>
-                  <pic:spPr bwMode="auto">
-                    <a:xfrm>
-                      <a:off x="0" y="0"/>
-                      <a:ext cx="5626100" cy="8047990"/>
-                    </a:xfrm>
-                    <a:prstGeom prst="rect">
-                      <a:avLst/>
-                    </a:prstGeom>
-                    <a:noFill/>
-                    <a:ln>
-                      <a:noFill/>
-                    </a:ln>
-                  </pic:spPr>
-                </pic:pic>
-              </a:graphicData>
-            </a:graphic>
-          </wp:inline>
-        </w:drawing>
-      </w:r>
-    </w:p>
-    <w:p/>
-    <w:p>
-      <w:pPr>
-        <w:jc w:val="center"/>
-      </w:pPr>
-      <w:r>
-        <w:rPr>
-          <w:noProof/>
-        </w:rPr>
-        <w:lastRenderedPageBreak/>
-        <w:drawing>
-          <wp:inline distT="0" distB="0" distL="0" distR="0">
-            <wp:extent cx="5786755" cy="7587615"/>
-            <wp:effectExtent l="0" t="0" r="4445" b="0"/>
-            <wp:docPr id="16" name="Picture 16"/>
-            <wp:cNvGraphicFramePr>
-              <a:graphicFrameLocks xmlns:a="http://schemas.openxmlformats.org/drawingml/2006/main" noChangeAspect="1"/>
-            </wp:cNvGraphicFramePr>
-            <a:graphic xmlns:a="http://schemas.openxmlformats.org/drawingml/2006/main">
-              <a:graphicData uri="http://schemas.openxmlformats.org/drawingml/2006/picture">
-                <pic:pic xmlns:pic="http://schemas.openxmlformats.org/drawingml/2006/picture">
-                  <pic:nvPicPr>
-                    <pic:cNvPr id="0" name="Picture 7"/>
-                    <pic:cNvPicPr>
-                      <a:picLocks noChangeAspect="1" noChangeArrowheads="1"/>
-                    </pic:cNvPicPr>
-                  </pic:nvPicPr>
-                  <pic:blipFill>
-                    <a:blip r:embed="rId13">
-                      <a:extLst>
-                        <a:ext uri="{28A0092B-C50C-407E-A947-70E740481C1C}">
-                          <a14:useLocalDpi xmlns:a14="http://schemas.microsoft.com/office/drawing/2010/main" val="0"/>
-                        </a:ext>
-                      </a:extLst>
-                    </a:blip>
-                    <a:srcRect/>
-                    <a:stretch>
-                      <a:fillRect/>
-                    </a:stretch>
-                  </pic:blipFill>
-                  <pic:spPr bwMode="auto">
-                    <a:xfrm>
-                      <a:off x="0" y="0"/>
-                      <a:ext cx="5786755" cy="7587615"/>
-                    </a:xfrm>
-                    <a:prstGeom prst="rect">
-                      <a:avLst/>
-                    </a:prstGeom>
-                    <a:noFill/>
-                    <a:ln>
-                      <a:noFill/>
-                    </a:ln>
-                  </pic:spPr>
-                </pic:pic>
-              </a:graphicData>
-            </a:graphic>
-          </wp:inline>
-        </w:drawing>
-      </w:r>
-    </w:p>
-    <w:p/>
-    <w:p>
-      <w:pPr>
-        <w:jc w:val="center"/>
-      </w:pPr>
-      <w:r>
-        <w:rPr>
-          <w:noProof/>
-        </w:rPr>
-        <w:lastRenderedPageBreak/>
-        <w:drawing>
-          <wp:inline distT="0" distB="0" distL="0" distR="0">
-            <wp:extent cx="5737860" cy="8278495"/>
-            <wp:effectExtent l="0" t="0" r="0" b="8255"/>
-            <wp:docPr id="17" name="Picture 17"/>
-            <wp:cNvGraphicFramePr>
-              <a:graphicFrameLocks xmlns:a="http://schemas.openxmlformats.org/drawingml/2006/main" noChangeAspect="1"/>
-            </wp:cNvGraphicFramePr>
-            <a:graphic xmlns:a="http://schemas.openxmlformats.org/drawingml/2006/main">
-              <a:graphicData uri="http://schemas.openxmlformats.org/drawingml/2006/picture">
-                <pic:pic xmlns:pic="http://schemas.openxmlformats.org/drawingml/2006/picture">
-                  <pic:nvPicPr>
-                    <pic:cNvPr id="0" name="Picture 8"/>
-                    <pic:cNvPicPr>
-                      <a:picLocks noChangeAspect="1" noChangeArrowheads="1"/>
-                    </pic:cNvPicPr>
-                  </pic:nvPicPr>
-                  <pic:blipFill>
-                    <a:blip r:embed="rId14">
-                      <a:extLst>
-                        <a:ext uri="{28A0092B-C50C-407E-A947-70E740481C1C}">
-                          <a14:useLocalDpi xmlns:a14="http://schemas.microsoft.com/office/drawing/2010/main" val="0"/>
-                        </a:ext>
-                      </a:extLst>
-                    </a:blip>
-                    <a:srcRect/>
-                    <a:stretch>
-                      <a:fillRect/>
-                    </a:stretch>
-                  </pic:blipFill>
-                  <pic:spPr bwMode="auto">
-                    <a:xfrm>
-                      <a:off x="0" y="0"/>
-                      <a:ext cx="5737860" cy="8278495"/>
-                    </a:xfrm>
-                    <a:prstGeom prst="rect">
-                      <a:avLst/>
-                    </a:prstGeom>
-                    <a:noFill/>
-                    <a:ln>
-                      <a:noFill/>
-                    </a:ln>
-                  </pic:spPr>
-                </pic:pic>
-              </a:graphicData>
-            </a:graphic>
-          </wp:inline>
-        </w:drawing>
-      </w:r>
-    </w:p>
-    <w:p/>
-    <w:p>
-      <w:pPr>
-        <w:jc w:val="center"/>
-      </w:pPr>
-      <w:r>
-        <w:rPr>
-          <w:noProof/>
-        </w:rPr>
-        <w:drawing>
-          <wp:inline distT="0" distB="0" distL="0" distR="0">
-            <wp:extent cx="5381197" cy="7699108"/>
-            <wp:effectExtent l="0" t="0" r="0" b="0"/>
-            <wp:docPr id="18" name="Picture 18"/>
-            <wp:cNvGraphicFramePr>
-              <a:graphicFrameLocks xmlns:a="http://schemas.openxmlformats.org/drawingml/2006/main" noChangeAspect="1"/>
-            </wp:cNvGraphicFramePr>
-            <a:graphic xmlns:a="http://schemas.openxmlformats.org/drawingml/2006/main">
-              <a:graphicData uri="http://schemas.openxmlformats.org/drawingml/2006/picture">
-                <pic:pic xmlns:pic="http://schemas.openxmlformats.org/drawingml/2006/picture">
-                  <pic:nvPicPr>
-                    <pic:cNvPr id="0" name="Picture 9"/>
-                    <pic:cNvPicPr>
-                      <a:picLocks noChangeAspect="1" noChangeArrowheads="1"/>
-                    </pic:cNvPicPr>
-                  </pic:nvPicPr>
-                  <pic:blipFill>
-                    <a:blip r:embed="rId15">
-                      <a:extLst>
-                        <a:ext uri="{28A0092B-C50C-407E-A947-70E740481C1C}">
-                          <a14:useLocalDpi xmlns:a14="http://schemas.microsoft.com/office/drawing/2010/main" val="0"/>
-                        </a:ext>
-                      </a:extLst>
-                    </a:blip>
-                    <a:srcRect/>
-                    <a:stretch>
-                      <a:fillRect/>
-                    </a:stretch>
-                  </pic:blipFill>
-                  <pic:spPr bwMode="auto">
-                    <a:xfrm>
-                      <a:off x="0" y="0"/>
-                      <a:ext cx="5385660" cy="7705493"/>
-                    </a:xfrm>
-                    <a:prstGeom prst="rect">
-                      <a:avLst/>
-                    </a:prstGeom>
-                    <a:noFill/>
-                    <a:ln>
-                      <a:noFill/>
-                    </a:ln>
-                  </pic:spPr>
-                </pic:pic>
-              </a:graphicData>
-            </a:graphic>
-          </wp:inline>
-        </w:drawing>
-      </w:r>
-    </w:p>
-    <w:p/>
-    <w:p>
-      <w:pPr>
-        <w:jc w:val="center"/>
-      </w:pPr>
-      <w:r>
-        <w:rPr>
-          <w:noProof/>
-        </w:rPr>
-        <w:lastRenderedPageBreak/>
-        <w:drawing>
-          <wp:inline distT="0" distB="0" distL="0" distR="0">
-            <wp:extent cx="5577868" cy="8194699"/>
-            <wp:effectExtent l="0" t="0" r="3810" b="0"/>
-            <wp:docPr id="19" name="Picture 19"/>
-            <wp:cNvGraphicFramePr>
-              <a:graphicFrameLocks xmlns:a="http://schemas.openxmlformats.org/drawingml/2006/main" noChangeAspect="1"/>
-            </wp:cNvGraphicFramePr>
-            <a:graphic xmlns:a="http://schemas.openxmlformats.org/drawingml/2006/main">
-              <a:graphicData uri="http://schemas.openxmlformats.org/drawingml/2006/picture">
-                <pic:pic xmlns:pic="http://schemas.openxmlformats.org/drawingml/2006/picture">
-                  <pic:nvPicPr>
-                    <pic:cNvPr id="0" name="Picture 10"/>
-                    <pic:cNvPicPr>
-                      <a:picLocks noChangeAspect="1" noChangeArrowheads="1"/>
-                    </pic:cNvPicPr>
-                  </pic:nvPicPr>
-                  <pic:blipFill>
-                    <a:blip r:embed="rId16">
-                      <a:extLst>
-                        <a:ext uri="{28A0092B-C50C-407E-A947-70E740481C1C}">
-                          <a14:useLocalDpi xmlns:a14="http://schemas.microsoft.com/office/drawing/2010/main" val="0"/>
-                        </a:ext>
-                      </a:extLst>
-                    </a:blip>
-                    <a:srcRect/>
-                    <a:stretch>
-                      <a:fillRect/>
-                    </a:stretch>
-                  </pic:blipFill>
-                  <pic:spPr bwMode="auto">
-                    <a:xfrm>
-                      <a:off x="0" y="0"/>
-                      <a:ext cx="5583462" cy="8202917"/>
-                    </a:xfrm>
-                    <a:prstGeom prst="rect">
-                      <a:avLst/>
-                    </a:prstGeom>
-                    <a:noFill/>
-                    <a:ln>
-                      <a:noFill/>
-                    </a:ln>
-                  </pic:spPr>
-                </pic:pic>
-              </a:graphicData>
-            </a:graphic>
-          </wp:inline>
-        </w:drawing>
-      </w:r>
-    </w:p>
     <w:sectPr>
-      <w:footerReference w:type="default" r:id="rId17"/>
+      <w:footerReference w:type="default" r:id="rId10"/>
       <w:pgSz w:w="12240" w:h="15840"/>
       <w:pgMar w:top="1440" w:right="1224" w:bottom="1224" w:left="1440" w:header="720" w:footer="720" w:gutter="0"/>
       <w:cols w:space="720"/>
@@ -5813,7 +5317,7 @@
       <w:rPr>
         <w:noProof/>
       </w:rPr>
-      <w:t>20</w:t>
+      <w:t>3</w:t>
     </w:r>
     <w:r>
       <w:rPr>
@@ -10520,7 +10024,7 @@
 </file>
 
 <file path=customXml/itemProps1.xml><?xml version="1.0" encoding="utf-8"?>
-<ds:datastoreItem xmlns:ds="http://schemas.openxmlformats.org/officeDocument/2006/customXml" ds:itemID="{A4C94E37-B243-4814-AA5D-35AB935E4765}">
+<ds:datastoreItem xmlns:ds="http://schemas.openxmlformats.org/officeDocument/2006/customXml" ds:itemID="{562AF4D9-FE3B-4AD5-A7F5-F539C5C3F97E}">
   <ds:schemaRefs>
     <ds:schemaRef ds:uri="http://schemas.openxmlformats.org/officeDocument/2006/bibliography"/>
   </ds:schemaRefs>

</xml_diff>